<commit_message>
w1: design pattern in java
</commit_message>
<xml_diff>
--- a/Spring Boot/Spring Boot Overview/Spring Boot Overview.docx
+++ b/Spring Boot/Spring Boot Overview/Spring Boot Overview.docx
@@ -2598,33 +2598,6 @@
       <w:pPr>
         <w:numPr>
           <w:ilvl w:val="0"/>
-          <w:numId w:val="0"/>
-        </w:numPr>
-        <w:spacing w:line="360" w:lineRule="auto"/>
-        <w:rPr>
-          <w:rFonts w:hint="default"/>
-          <w:lang w:val="vi-VN"/>
-        </w:rPr>
-      </w:pPr>
-    </w:p>
-    <w:p>
-      <w:pPr>
-        <w:numPr>
-          <w:ilvl w:val="0"/>
-          <w:numId w:val="0"/>
-        </w:numPr>
-        <w:spacing w:line="360" w:lineRule="auto"/>
-        <w:ind w:leftChars="0"/>
-        <w:rPr>
-          <w:rFonts w:hint="default"/>
-          <w:lang w:val="vi-VN"/>
-        </w:rPr>
-      </w:pPr>
-    </w:p>
-    <w:p>
-      <w:pPr>
-        <w:numPr>
-          <w:ilvl w:val="0"/>
           <w:numId w:val="11"/>
         </w:numPr>
         <w:spacing w:line="360" w:lineRule="auto"/>
@@ -6517,6 +6490,70 @@
       <w:pPr>
         <w:numPr>
           <w:ilvl w:val="0"/>
+          <w:numId w:val="0"/>
+        </w:numPr>
+        <w:spacing w:line="360" w:lineRule="auto"/>
+        <w:rPr>
+          <w:rFonts w:hint="default"/>
+          <w:lang w:val="vi-VN"/>
+        </w:rPr>
+      </w:pPr>
+      <w:r>
+        <w:rPr>
+          <w:rFonts w:hint="default"/>
+          <w:lang w:val="vi-VN"/>
+        </w:rPr>
+        <w:t xml:space="preserve">- An toàn luồng với lazy loading: Cần đồng bộ hóa các luồng trong lần đầu tạo đối tượng Singleton. </w:t>
+      </w:r>
+      <w:r>
+        <w:drawing>
+          <wp:inline distT="0" distB="0" distL="114300" distR="114300">
+            <wp:extent cx="5248910" cy="4529455"/>
+            <wp:effectExtent l="0" t="0" r="8890" b="12065"/>
+            <wp:docPr id="30" name="Picture 2"/>
+            <wp:cNvGraphicFramePr>
+              <a:graphicFrameLocks xmlns:a="http://schemas.openxmlformats.org/drawingml/2006/main" noChangeAspect="1"/>
+            </wp:cNvGraphicFramePr>
+            <a:graphic xmlns:a="http://schemas.openxmlformats.org/drawingml/2006/main">
+              <a:graphicData uri="http://schemas.openxmlformats.org/drawingml/2006/picture">
+                <pic:pic xmlns:pic="http://schemas.openxmlformats.org/drawingml/2006/picture">
+                  <pic:nvPicPr>
+                    <pic:cNvPr id="30" name="Picture 2"/>
+                    <pic:cNvPicPr>
+                      <a:picLocks noChangeAspect="1"/>
+                    </pic:cNvPicPr>
+                  </pic:nvPicPr>
+                  <pic:blipFill>
+                    <a:blip r:embed="rId48"/>
+                    <a:srcRect r="5565"/>
+                    <a:stretch>
+                      <a:fillRect/>
+                    </a:stretch>
+                  </pic:blipFill>
+                  <pic:spPr>
+                    <a:xfrm>
+                      <a:off x="0" y="0"/>
+                      <a:ext cx="5248910" cy="4529455"/>
+                    </a:xfrm>
+                    <a:prstGeom prst="rect">
+                      <a:avLst/>
+                    </a:prstGeom>
+                    <a:noFill/>
+                    <a:ln>
+                      <a:noFill/>
+                    </a:ln>
+                  </pic:spPr>
+                </pic:pic>
+              </a:graphicData>
+            </a:graphic>
+          </wp:inline>
+        </w:drawing>
+      </w:r>
+    </w:p>
+    <w:p>
+      <w:pPr>
+        <w:numPr>
+          <w:ilvl w:val="0"/>
           <w:numId w:val="29"/>
         </w:numPr>
         <w:spacing w:line="360" w:lineRule="auto"/>
@@ -6790,6 +6827,7 @@
     <w:p>
       <w:pPr>
         <w:numPr>
+          <w:ilvl w:val="0"/>
           <w:numId w:val="0"/>
         </w:numPr>
         <w:spacing w:line="360" w:lineRule="auto"/>
@@ -6810,6 +6848,7 @@
     <w:p>
       <w:pPr>
         <w:numPr>
+          <w:ilvl w:val="0"/>
           <w:numId w:val="0"/>
         </w:numPr>
         <w:spacing w:line="360" w:lineRule="auto"/>
@@ -6830,6 +6869,7 @@
     <w:p>
       <w:pPr>
         <w:numPr>
+          <w:ilvl w:val="0"/>
           <w:numId w:val="0"/>
         </w:numPr>
         <w:spacing w:line="360" w:lineRule="auto"/>
@@ -6915,6 +6955,7 @@
     <w:p>
       <w:pPr>
         <w:numPr>
+          <w:ilvl w:val="0"/>
           <w:numId w:val="0"/>
         </w:numPr>
         <w:spacing w:line="360" w:lineRule="auto"/>
@@ -6999,6 +7040,7 @@
     <w:p>
       <w:pPr>
         <w:numPr>
+          <w:ilvl w:val="0"/>
           <w:numId w:val="0"/>
         </w:numPr>
         <w:spacing w:line="360" w:lineRule="auto"/>
@@ -7049,10 +7091,20 @@
         </w:rPr>
         <w:t>Factory</w:t>
       </w:r>
-    </w:p>
-    <w:p>
-      <w:pPr>
-        <w:numPr>
+      <w:r>
+        <w:rPr>
+          <w:rFonts w:hint="default"/>
+          <w:b/>
+          <w:bCs/>
+          <w:lang w:val="en-US"/>
+        </w:rPr>
+        <w:t xml:space="preserve"> Method</w:t>
+      </w:r>
+    </w:p>
+    <w:p>
+      <w:pPr>
+        <w:numPr>
+          <w:ilvl w:val="0"/>
           <w:numId w:val="0"/>
         </w:numPr>
         <w:spacing w:line="360" w:lineRule="auto"/>
@@ -7073,6 +7125,7 @@
     <w:p>
       <w:pPr>
         <w:numPr>
+          <w:ilvl w:val="0"/>
           <w:numId w:val="0"/>
         </w:numPr>
         <w:spacing w:line="360" w:lineRule="auto"/>
@@ -7087,8 +7140,271 @@
           <w:rFonts w:hint="default"/>
           <w:lang w:val="vi-VN"/>
         </w:rPr>
-        <w:t xml:space="preserve">- </w:t>
-      </w:r>
+        <w:t>- Mẫu này gợi ý thay thế các lệnh gọi xây dựng đối tượng trực tiếp bằng lệnh gọi đến một phương thức factory đặc biệt.</w:t>
+      </w:r>
+    </w:p>
+    <w:p>
+      <w:pPr>
+        <w:numPr>
+          <w:ilvl w:val="0"/>
+          <w:numId w:val="0"/>
+        </w:numPr>
+        <w:spacing w:line="360" w:lineRule="auto"/>
+        <w:ind w:leftChars="0"/>
+        <w:rPr>
+          <w:rFonts w:hint="default"/>
+          <w:lang w:val="vi-VN"/>
+        </w:rPr>
+      </w:pPr>
+      <w:r>
+        <w:rPr>
+          <w:rFonts w:hint="default"/>
+          <w:lang w:val="vi-VN"/>
+        </w:rPr>
+        <w:t>- Có thể ghi đè factory method trong lớp con và thay đổi lớp sản phẩm được tạo ra.</w:t>
+      </w:r>
+    </w:p>
+    <w:p>
+      <w:pPr>
+        <w:numPr>
+          <w:ilvl w:val="0"/>
+          <w:numId w:val="0"/>
+        </w:numPr>
+        <w:spacing w:line="360" w:lineRule="auto"/>
+        <w:ind w:leftChars="0"/>
+        <w:rPr>
+          <w:rFonts w:hint="default"/>
+          <w:lang w:val="vi-VN"/>
+        </w:rPr>
+      </w:pPr>
+      <w:r>
+        <w:rPr>
+          <w:rFonts w:hint="default"/>
+          <w:lang w:val="vi-VN"/>
+        </w:rPr>
+        <w:t>- Các lớp con chỉ có thể trả về các đối tượng khác nhau nếu chúng có chung một lớp cơ sở hoặc giao diện. Phương thức nhà máy trong lớp cơ sở phải có kiểu trả về được khai báo là giao diện này.</w:t>
+      </w:r>
+    </w:p>
+    <w:p>
+      <w:pPr>
+        <w:numPr>
+          <w:ilvl w:val="0"/>
+          <w:numId w:val="0"/>
+        </w:numPr>
+        <w:spacing w:line="360" w:lineRule="auto"/>
+        <w:ind w:leftChars="0"/>
+        <w:rPr>
+          <w:rFonts w:hint="default"/>
+          <w:lang w:val="vi-VN"/>
+        </w:rPr>
+      </w:pPr>
+      <w:r>
+        <w:rPr>
+          <w:rFonts w:hint="default"/>
+          <w:lang w:val="vi-VN"/>
+        </w:rPr>
+        <w:t>- Factory method không phải lúc nào cũng tạo ra các thể hiện mới. Nó cũng có thể trả về các đối tượng hiện có từ bộ nhớ đệm, nhóm đối tượng hoặc nguồn khác.</w:t>
+      </w:r>
+    </w:p>
+    <w:p>
+      <w:pPr>
+        <w:numPr>
+          <w:ilvl w:val="0"/>
+          <w:numId w:val="0"/>
+        </w:numPr>
+        <w:spacing w:line="360" w:lineRule="auto"/>
+        <w:ind w:leftChars="0"/>
+        <w:rPr>
+          <w:rFonts w:hint="default"/>
+          <w:lang w:val="vi-VN"/>
+        </w:rPr>
+      </w:pPr>
+      <w:r>
+        <w:rPr>
+          <w:rFonts w:hint="default"/>
+          <w:lang w:val="vi-VN"/>
+        </w:rPr>
+        <w:t>- Khả năng áp dụng:</w:t>
+      </w:r>
+    </w:p>
+    <w:p>
+      <w:pPr>
+        <w:numPr>
+          <w:ilvl w:val="0"/>
+          <w:numId w:val="33"/>
+        </w:numPr>
+        <w:spacing w:line="360" w:lineRule="auto"/>
+        <w:ind w:left="780" w:leftChars="0" w:hanging="420" w:firstLineChars="0"/>
+        <w:rPr>
+          <w:rFonts w:hint="default"/>
+          <w:lang w:val="vi-VN"/>
+        </w:rPr>
+      </w:pPr>
+      <w:r>
+        <w:rPr>
+          <w:rFonts w:hint="default"/>
+          <w:lang w:val="vi-VN"/>
+        </w:rPr>
+        <w:t>Sử dụng khi không biết trước chính xác loại và sự phụ thuộc của các đối tượng mà mã của bạn phải làm việc.</w:t>
+      </w:r>
+    </w:p>
+    <w:p>
+      <w:pPr>
+        <w:numPr>
+          <w:ilvl w:val="0"/>
+          <w:numId w:val="33"/>
+        </w:numPr>
+        <w:spacing w:line="360" w:lineRule="auto"/>
+        <w:ind w:left="780" w:leftChars="0" w:hanging="420" w:firstLineChars="0"/>
+        <w:rPr>
+          <w:rFonts w:hint="default"/>
+          <w:lang w:val="vi-VN"/>
+        </w:rPr>
+      </w:pPr>
+      <w:r>
+        <w:rPr>
+          <w:rFonts w:hint="default"/>
+          <w:lang w:val="vi-VN"/>
+        </w:rPr>
+        <w:t>Khi bạn muốn cung cấp cho người dùng thư viện hoặc khung của mình một cách để mở rộng các thành phần bên trong.</w:t>
+      </w:r>
+    </w:p>
+    <w:p>
+      <w:pPr>
+        <w:numPr>
+          <w:ilvl w:val="0"/>
+          <w:numId w:val="33"/>
+        </w:numPr>
+        <w:spacing w:line="360" w:lineRule="auto"/>
+        <w:ind w:left="780" w:leftChars="0" w:hanging="420" w:firstLineChars="0"/>
+        <w:rPr>
+          <w:rFonts w:hint="default"/>
+          <w:lang w:val="vi-VN"/>
+        </w:rPr>
+      </w:pPr>
+      <w:r>
+        <w:rPr>
+          <w:rFonts w:hint="default"/>
+          <w:lang w:val="vi-VN"/>
+        </w:rPr>
+        <w:t>Khi bạn muốn tiết kiệm tài nguyên hệ thống bằng cách sử dụng lại các đối tượng hiện có thay vì phải xây dựng lại chúng mỗi lần.</w:t>
+      </w:r>
+    </w:p>
+    <w:p>
+      <w:pPr>
+        <w:numPr>
+          <w:ilvl w:val="0"/>
+          <w:numId w:val="0"/>
+        </w:numPr>
+        <w:spacing w:line="360" w:lineRule="auto"/>
+        <w:rPr>
+          <w:rFonts w:hint="default"/>
+          <w:lang w:val="vi-VN"/>
+        </w:rPr>
+      </w:pPr>
+      <w:r>
+        <w:rPr>
+          <w:rFonts w:hint="default"/>
+          <w:lang w:val="vi-VN"/>
+        </w:rPr>
+        <w:t>- Ưu điểm:</w:t>
+      </w:r>
+    </w:p>
+    <w:p>
+      <w:pPr>
+        <w:numPr>
+          <w:ilvl w:val="0"/>
+          <w:numId w:val="33"/>
+        </w:numPr>
+        <w:spacing w:line="360" w:lineRule="auto"/>
+        <w:ind w:left="780" w:leftChars="0" w:hanging="420" w:firstLineChars="0"/>
+        <w:rPr>
+          <w:rFonts w:hint="default"/>
+          <w:lang w:val="vi-VN"/>
+        </w:rPr>
+      </w:pPr>
+      <w:r>
+        <w:rPr>
+          <w:rFonts w:hint="default"/>
+          <w:lang w:val="vi-VN"/>
+        </w:rPr>
+        <w:t>Trách được sự kết hợp chặt chẽ giữa người sáng tạo và sản phẩm cụ thể.</w:t>
+      </w:r>
+    </w:p>
+    <w:p>
+      <w:pPr>
+        <w:numPr>
+          <w:ilvl w:val="0"/>
+          <w:numId w:val="33"/>
+        </w:numPr>
+        <w:spacing w:line="360" w:lineRule="auto"/>
+        <w:ind w:left="780" w:leftChars="0" w:hanging="420" w:firstLineChars="0"/>
+        <w:rPr>
+          <w:rFonts w:hint="default"/>
+          <w:lang w:val="vi-VN"/>
+        </w:rPr>
+      </w:pPr>
+      <w:r>
+        <w:rPr>
+          <w:rFonts w:hint="default"/>
+          <w:lang w:val="vi-VN"/>
+        </w:rPr>
+        <w:t>Nguyên tắc trách nhiệm đơn lẻ.</w:t>
+      </w:r>
+    </w:p>
+    <w:p>
+      <w:pPr>
+        <w:numPr>
+          <w:ilvl w:val="0"/>
+          <w:numId w:val="33"/>
+        </w:numPr>
+        <w:spacing w:line="360" w:lineRule="auto"/>
+        <w:ind w:left="780" w:leftChars="0" w:hanging="420" w:firstLineChars="0"/>
+        <w:rPr>
+          <w:rFonts w:hint="default"/>
+          <w:lang w:val="vi-VN"/>
+        </w:rPr>
+      </w:pPr>
+      <w:r>
+        <w:rPr>
+          <w:rFonts w:hint="default"/>
+          <w:lang w:val="vi-VN"/>
+        </w:rPr>
+        <w:t>Nguyên tắc mở/đóng .</w:t>
+      </w:r>
+    </w:p>
+    <w:p>
+      <w:pPr>
+        <w:numPr>
+          <w:ilvl w:val="0"/>
+          <w:numId w:val="0"/>
+        </w:numPr>
+        <w:spacing w:line="360" w:lineRule="auto"/>
+        <w:rPr>
+          <w:rFonts w:hint="default"/>
+          <w:lang w:val="vi-VN"/>
+        </w:rPr>
+      </w:pPr>
+      <w:r>
+        <w:rPr>
+          <w:rFonts w:hint="default"/>
+          <w:lang w:val="vi-VN"/>
+        </w:rPr>
+        <w:t>- Nhược điểm: hệ thống trở nên phức tạp hơn.</w:t>
+      </w:r>
+    </w:p>
+    <w:p>
+      <w:pPr>
+        <w:numPr>
+          <w:ilvl w:val="0"/>
+          <w:numId w:val="0"/>
+        </w:numPr>
+        <w:spacing w:line="360" w:lineRule="auto"/>
+        <w:rPr>
+          <w:rFonts w:hint="default"/>
+          <w:lang w:val="vi-VN"/>
+        </w:rPr>
+      </w:pPr>
     </w:p>
     <w:p>
       <w:pPr>
@@ -7160,6 +7476,506 @@
       <w:pPr>
         <w:numPr>
           <w:ilvl w:val="0"/>
+          <w:numId w:val="34"/>
+        </w:numPr>
+        <w:spacing w:line="360" w:lineRule="auto"/>
+        <w:outlineLvl w:val="2"/>
+        <w:rPr>
+          <w:rFonts w:hint="default"/>
+          <w:b/>
+          <w:bCs/>
+          <w:lang w:val="vi-VN"/>
+        </w:rPr>
+      </w:pPr>
+      <w:r>
+        <w:rPr>
+          <w:rFonts w:hint="default"/>
+          <w:b/>
+          <w:bCs/>
+          <w:lang w:val="vi-VN"/>
+        </w:rPr>
+        <w:t>Adapter</w:t>
+      </w:r>
+    </w:p>
+    <w:p>
+      <w:pPr>
+        <w:numPr>
+          <w:ilvl w:val="0"/>
+          <w:numId w:val="0"/>
+        </w:numPr>
+        <w:spacing w:line="360" w:lineRule="auto"/>
+        <w:rPr>
+          <w:rFonts w:hint="default"/>
+          <w:lang w:val="vi-VN"/>
+        </w:rPr>
+      </w:pPr>
+      <w:r>
+        <w:rPr>
+          <w:rFonts w:hint="default"/>
+          <w:lang w:val="vi-VN"/>
+        </w:rPr>
+        <w:t>- Mẫu thiết kế cho phép các đối tượng có giao diện không tương thích có thể cộng tác với nhau (chuyển đổi interface của một lớp thành interface khác mà client mong đợi).</w:t>
+      </w:r>
+    </w:p>
+    <w:p>
+      <w:pPr>
+        <w:numPr>
+          <w:ilvl w:val="0"/>
+          <w:numId w:val="0"/>
+        </w:numPr>
+        <w:spacing w:line="360" w:lineRule="auto"/>
+        <w:rPr>
+          <w:rFonts w:hint="default"/>
+          <w:lang w:val="vi-VN"/>
+        </w:rPr>
+      </w:pPr>
+      <w:r>
+        <w:rPr>
+          <w:rFonts w:hint="default"/>
+          <w:lang w:val="vi-VN"/>
+        </w:rPr>
+        <w:t>- Khả năng áp dụng:</w:t>
+      </w:r>
+    </w:p>
+    <w:p>
+      <w:pPr>
+        <w:numPr>
+          <w:ilvl w:val="0"/>
+          <w:numId w:val="35"/>
+        </w:numPr>
+        <w:spacing w:line="360" w:lineRule="auto"/>
+        <w:ind w:left="780" w:leftChars="0" w:hanging="420" w:firstLineChars="0"/>
+        <w:rPr>
+          <w:rFonts w:hint="default"/>
+          <w:lang w:val="vi-VN"/>
+        </w:rPr>
+      </w:pPr>
+      <w:r>
+        <w:rPr>
+          <w:rFonts w:hint="default"/>
+          <w:lang w:val="vi-VN"/>
+        </w:rPr>
+        <w:t>Khi muốn sử dụng một số lớp hiện có nhưng giao diện của lớp đó không tương thích với phần còn lại của mã.</w:t>
+      </w:r>
+    </w:p>
+    <w:p>
+      <w:pPr>
+        <w:numPr>
+          <w:ilvl w:val="0"/>
+          <w:numId w:val="35"/>
+        </w:numPr>
+        <w:spacing w:line="360" w:lineRule="auto"/>
+        <w:ind w:left="780" w:leftChars="0" w:hanging="420" w:firstLineChars="0"/>
+        <w:rPr>
+          <w:rFonts w:hint="default"/>
+          <w:lang w:val="vi-VN"/>
+        </w:rPr>
+      </w:pPr>
+      <w:r>
+        <w:rPr>
+          <w:rFonts w:hint="default"/>
+          <w:lang w:val="vi-VN"/>
+        </w:rPr>
+        <w:t>Khi bạn muốn tái sử dụng một số lớp con hiện có thiếu một số chức năng chung không thể thêm vào lớp cha.</w:t>
+      </w:r>
+    </w:p>
+    <w:p>
+      <w:pPr>
+        <w:numPr>
+          <w:numId w:val="0"/>
+        </w:numPr>
+        <w:spacing w:line="360" w:lineRule="auto"/>
+        <w:rPr>
+          <w:rFonts w:hint="default"/>
+          <w:lang w:val="vi-VN"/>
+        </w:rPr>
+      </w:pPr>
+      <w:r>
+        <w:rPr>
+          <w:rFonts w:hint="default"/>
+          <w:lang w:val="vi-VN"/>
+        </w:rPr>
+        <w:t>- Ưu điểm:</w:t>
+      </w:r>
+    </w:p>
+    <w:p>
+      <w:pPr>
+        <w:numPr>
+          <w:ilvl w:val="0"/>
+          <w:numId w:val="35"/>
+        </w:numPr>
+        <w:spacing w:line="360" w:lineRule="auto"/>
+        <w:ind w:left="780" w:leftChars="0" w:hanging="420" w:firstLineChars="0"/>
+        <w:rPr>
+          <w:rFonts w:hint="default"/>
+          <w:lang w:val="vi-VN"/>
+        </w:rPr>
+      </w:pPr>
+      <w:r>
+        <w:rPr>
+          <w:rFonts w:hint="default"/>
+          <w:lang w:val="vi-VN"/>
+        </w:rPr>
+        <w:t>Nguyên tắc trách nhiệm đơn lẻ.</w:t>
+      </w:r>
+    </w:p>
+    <w:p>
+      <w:pPr>
+        <w:numPr>
+          <w:ilvl w:val="0"/>
+          <w:numId w:val="35"/>
+        </w:numPr>
+        <w:spacing w:line="360" w:lineRule="auto"/>
+        <w:ind w:left="780" w:leftChars="0" w:hanging="420" w:firstLineChars="0"/>
+        <w:rPr>
+          <w:rFonts w:hint="default"/>
+          <w:lang w:val="vi-VN"/>
+        </w:rPr>
+      </w:pPr>
+      <w:r>
+        <w:rPr>
+          <w:rFonts w:hint="default"/>
+          <w:lang w:val="vi-VN"/>
+        </w:rPr>
+        <w:t>Nguyên tắc mở/đóng.</w:t>
+      </w:r>
+    </w:p>
+    <w:p>
+      <w:pPr>
+        <w:numPr>
+          <w:numId w:val="0"/>
+        </w:numPr>
+        <w:spacing w:line="360" w:lineRule="auto"/>
+        <w:rPr>
+          <w:rFonts w:hint="default"/>
+          <w:lang w:val="vi-VN"/>
+        </w:rPr>
+      </w:pPr>
+      <w:r>
+        <w:rPr>
+          <w:rFonts w:hint="default"/>
+          <w:lang w:val="vi-VN"/>
+        </w:rPr>
+        <w:t>- Nhược điểm:</w:t>
+      </w:r>
+    </w:p>
+    <w:p>
+      <w:pPr>
+        <w:numPr>
+          <w:ilvl w:val="0"/>
+          <w:numId w:val="35"/>
+        </w:numPr>
+        <w:spacing w:line="360" w:lineRule="auto"/>
+        <w:ind w:left="780" w:leftChars="0" w:hanging="420" w:firstLineChars="0"/>
+        <w:rPr>
+          <w:rFonts w:hint="default"/>
+          <w:lang w:val="vi-VN"/>
+        </w:rPr>
+      </w:pPr>
+      <w:r>
+        <w:rPr>
+          <w:rFonts w:hint="default"/>
+          <w:lang w:val="vi-VN"/>
+        </w:rPr>
+        <w:t>Độ phức tạp chung của mã tăng lên.</w:t>
+      </w:r>
+    </w:p>
+    <w:p>
+      <w:pPr>
+        <w:numPr>
+          <w:ilvl w:val="0"/>
+          <w:numId w:val="34"/>
+        </w:numPr>
+        <w:spacing w:line="360" w:lineRule="auto"/>
+        <w:outlineLvl w:val="2"/>
+        <w:rPr>
+          <w:rFonts w:hint="default"/>
+          <w:b/>
+          <w:bCs/>
+          <w:lang w:val="vi-VN"/>
+        </w:rPr>
+      </w:pPr>
+      <w:r>
+        <w:rPr>
+          <w:rFonts w:hint="default"/>
+          <w:b/>
+          <w:bCs/>
+          <w:lang w:val="vi-VN"/>
+        </w:rPr>
+        <w:t>Decorator</w:t>
+      </w:r>
+    </w:p>
+    <w:p>
+      <w:pPr>
+        <w:numPr>
+          <w:ilvl w:val="0"/>
+          <w:numId w:val="0"/>
+        </w:numPr>
+        <w:spacing w:line="360" w:lineRule="auto"/>
+        <w:rPr>
+          <w:rFonts w:hint="default"/>
+          <w:lang w:val="vi-VN"/>
+        </w:rPr>
+      </w:pPr>
+      <w:r>
+        <w:rPr>
+          <w:rFonts w:hint="default"/>
+          <w:lang w:val="vi-VN"/>
+        </w:rPr>
+        <w:t>- Mở rộng chức năng của đối tượng một cách linh hoạt mà không cần thay đổi cấu trúc của nó. Bằng cách đặt các đối tượng này bên trong các đối tượng bao bọc đặc biệt chứa các hành vi đó.</w:t>
+      </w:r>
+    </w:p>
+    <w:p>
+      <w:pPr>
+        <w:numPr>
+          <w:ilvl w:val="0"/>
+          <w:numId w:val="0"/>
+        </w:numPr>
+        <w:spacing w:line="360" w:lineRule="auto"/>
+        <w:rPr>
+          <w:rFonts w:hint="default"/>
+          <w:lang w:val="vi-VN"/>
+        </w:rPr>
+      </w:pPr>
+      <w:r>
+        <w:rPr>
+          <w:rFonts w:hint="default"/>
+          <w:lang w:val="vi-VN"/>
+        </w:rPr>
+        <w:t>- Khả năng áp dụng:</w:t>
+      </w:r>
+    </w:p>
+    <w:p>
+      <w:pPr>
+        <w:numPr>
+          <w:ilvl w:val="0"/>
+          <w:numId w:val="36"/>
+        </w:numPr>
+        <w:spacing w:line="360" w:lineRule="auto"/>
+        <w:ind w:left="780" w:leftChars="0" w:hanging="420" w:firstLineChars="0"/>
+        <w:rPr>
+          <w:rFonts w:hint="default"/>
+          <w:lang w:val="vi-VN"/>
+        </w:rPr>
+      </w:pPr>
+      <w:r>
+        <w:rPr>
+          <w:rFonts w:hint="default"/>
+          <w:lang w:val="vi-VN"/>
+        </w:rPr>
+        <w:t>Khi cần có khả năng gán các hành vi bổ sung cho các đối tượng khi chạy mà không làm hỏng mã sử dụng các đối tượng này.</w:t>
+      </w:r>
+    </w:p>
+    <w:p>
+      <w:pPr>
+        <w:numPr>
+          <w:ilvl w:val="0"/>
+          <w:numId w:val="36"/>
+        </w:numPr>
+        <w:spacing w:line="360" w:lineRule="auto"/>
+        <w:ind w:left="780" w:leftChars="0" w:hanging="420" w:firstLineChars="0"/>
+        <w:rPr>
+          <w:rFonts w:hint="default"/>
+          <w:lang w:val="vi-VN"/>
+        </w:rPr>
+      </w:pPr>
+      <w:r>
+        <w:rPr>
+          <w:rFonts w:hint="default"/>
+          <w:lang w:val="vi-VN"/>
+        </w:rPr>
+        <w:t>Khi việc mở rộng hành vi của đối tượng bằng cách kế thừa trở nên khó khăn hoặc không thể thực hiện được.</w:t>
+      </w:r>
+    </w:p>
+    <w:p>
+      <w:pPr>
+        <w:numPr>
+          <w:numId w:val="0"/>
+        </w:numPr>
+        <w:spacing w:line="360" w:lineRule="auto"/>
+        <w:rPr>
+          <w:rFonts w:hint="default"/>
+          <w:lang w:val="vi-VN"/>
+        </w:rPr>
+      </w:pPr>
+      <w:r>
+        <w:rPr>
+          <w:rFonts w:hint="default"/>
+          <w:lang w:val="vi-VN"/>
+        </w:rPr>
+        <w:t>- Ưu điểm:</w:t>
+      </w:r>
+    </w:p>
+    <w:p>
+      <w:pPr>
+        <w:numPr>
+          <w:ilvl w:val="0"/>
+          <w:numId w:val="36"/>
+        </w:numPr>
+        <w:spacing w:line="360" w:lineRule="auto"/>
+        <w:ind w:left="780" w:leftChars="0" w:hanging="420" w:firstLineChars="0"/>
+        <w:rPr>
+          <w:rFonts w:hint="default"/>
+          <w:lang w:val="vi-VN"/>
+        </w:rPr>
+      </w:pPr>
+      <w:r>
+        <w:rPr>
+          <w:rFonts w:hint="default"/>
+          <w:lang w:val="vi-VN"/>
+        </w:rPr>
+        <w:t>Mở rộng hành vi của một đối tượng mà không cần tạo lớp con mới.</w:t>
+      </w:r>
+    </w:p>
+    <w:p>
+      <w:pPr>
+        <w:numPr>
+          <w:ilvl w:val="0"/>
+          <w:numId w:val="36"/>
+        </w:numPr>
+        <w:spacing w:line="360" w:lineRule="auto"/>
+        <w:ind w:left="780" w:leftChars="0" w:hanging="420" w:firstLineChars="0"/>
+        <w:rPr>
+          <w:rFonts w:hint="default"/>
+          <w:lang w:val="vi-VN"/>
+        </w:rPr>
+      </w:pPr>
+      <w:r>
+        <w:rPr>
+          <w:rFonts w:hint="default"/>
+          <w:lang w:val="vi-VN"/>
+        </w:rPr>
+        <w:t>Thêm hoặc xóa trách nhiệm khỏi một đối tượng khi chạy.</w:t>
+      </w:r>
+    </w:p>
+    <w:p>
+      <w:pPr>
+        <w:numPr>
+          <w:ilvl w:val="0"/>
+          <w:numId w:val="36"/>
+        </w:numPr>
+        <w:spacing w:line="360" w:lineRule="auto"/>
+        <w:ind w:left="780" w:leftChars="0" w:hanging="420" w:firstLineChars="0"/>
+        <w:rPr>
+          <w:rFonts w:hint="default"/>
+          <w:lang w:val="vi-VN"/>
+        </w:rPr>
+      </w:pPr>
+      <w:r>
+        <w:rPr>
+          <w:rFonts w:hint="default"/>
+          <w:lang w:val="vi-VN"/>
+        </w:rPr>
+        <w:t>Có thể kết hợp nhiều hành vi bằng cách gói một đối tượng vào nhiều trình trang trí.</w:t>
+      </w:r>
+    </w:p>
+    <w:p>
+      <w:pPr>
+        <w:numPr>
+          <w:ilvl w:val="0"/>
+          <w:numId w:val="36"/>
+        </w:numPr>
+        <w:spacing w:line="360" w:lineRule="auto"/>
+        <w:ind w:left="780" w:leftChars="0" w:hanging="420" w:firstLineChars="0"/>
+        <w:rPr>
+          <w:rFonts w:hint="default"/>
+          <w:lang w:val="vi-VN"/>
+        </w:rPr>
+      </w:pPr>
+      <w:r>
+        <w:rPr>
+          <w:rFonts w:hint="default"/>
+          <w:lang w:val="vi-VN"/>
+        </w:rPr>
+        <w:t>Nguyên tắc trách nhiệm đơn lẻ.</w:t>
+      </w:r>
+    </w:p>
+    <w:p>
+      <w:pPr>
+        <w:numPr>
+          <w:numId w:val="0"/>
+        </w:numPr>
+        <w:spacing w:line="360" w:lineRule="auto"/>
+        <w:rPr>
+          <w:rFonts w:hint="default"/>
+          <w:lang w:val="vi-VN"/>
+        </w:rPr>
+      </w:pPr>
+      <w:r>
+        <w:rPr>
+          <w:rFonts w:hint="default"/>
+          <w:lang w:val="vi-VN"/>
+        </w:rPr>
+        <w:t>- Nhược điểm:</w:t>
+      </w:r>
+    </w:p>
+    <w:p>
+      <w:pPr>
+        <w:numPr>
+          <w:ilvl w:val="0"/>
+          <w:numId w:val="36"/>
+        </w:numPr>
+        <w:spacing w:line="360" w:lineRule="auto"/>
+        <w:ind w:left="780" w:leftChars="0" w:hanging="420" w:firstLineChars="0"/>
+        <w:rPr>
+          <w:rFonts w:hint="default"/>
+          <w:lang w:val="vi-VN"/>
+        </w:rPr>
+      </w:pPr>
+      <w:r>
+        <w:rPr>
+          <w:rFonts w:hint="default"/>
+          <w:lang w:val="vi-VN"/>
+        </w:rPr>
+        <w:t>Khó để xóa lớp bao cụ thể khỏi ngăn xếp lớp bao.</w:t>
+      </w:r>
+    </w:p>
+    <w:p>
+      <w:pPr>
+        <w:numPr>
+          <w:ilvl w:val="0"/>
+          <w:numId w:val="36"/>
+        </w:numPr>
+        <w:spacing w:line="360" w:lineRule="auto"/>
+        <w:ind w:left="780" w:leftChars="0" w:hanging="420" w:firstLineChars="0"/>
+        <w:rPr>
+          <w:rFonts w:hint="default"/>
+          <w:lang w:val="vi-VN"/>
+        </w:rPr>
+      </w:pPr>
+      <w:r>
+        <w:rPr>
+          <w:rFonts w:hint="default"/>
+          <w:lang w:val="vi-VN"/>
+        </w:rPr>
+        <w:t>Khó để triển khai một trình trang trí theo cách mà hành vi của nó không phụ thuộc vào thứ tự trong ngăn xếp trình trang trí.</w:t>
+      </w:r>
+    </w:p>
+    <w:p>
+      <w:pPr>
+        <w:numPr>
+          <w:ilvl w:val="0"/>
+          <w:numId w:val="36"/>
+        </w:numPr>
+        <w:spacing w:line="360" w:lineRule="auto"/>
+        <w:ind w:left="780" w:leftChars="0" w:hanging="420" w:firstLineChars="0"/>
+        <w:rPr>
+          <w:rFonts w:hint="default"/>
+          <w:lang w:val="vi-VN"/>
+        </w:rPr>
+      </w:pPr>
+      <w:r>
+        <w:rPr>
+          <w:rFonts w:hint="default"/>
+          <w:lang w:val="vi-VN"/>
+        </w:rPr>
+        <w:t>Mã cấu hình ban đầu của các lớp không đẹp.</w:t>
+      </w:r>
+    </w:p>
+    <w:p>
+      <w:pPr>
+        <w:numPr>
+          <w:ilvl w:val="0"/>
           <w:numId w:val="28"/>
         </w:numPr>
         <w:spacing w:line="360" w:lineRule="auto"/>
@@ -7226,6 +8042,530 @@
       <w:pPr>
         <w:numPr>
           <w:ilvl w:val="0"/>
+          <w:numId w:val="37"/>
+        </w:numPr>
+        <w:spacing w:line="360" w:lineRule="auto"/>
+        <w:outlineLvl w:val="2"/>
+        <w:rPr>
+          <w:rFonts w:hint="default"/>
+          <w:b/>
+          <w:bCs/>
+          <w:lang w:val="vi-VN"/>
+        </w:rPr>
+      </w:pPr>
+      <w:r>
+        <w:rPr>
+          <w:rFonts w:hint="default"/>
+          <w:b/>
+          <w:bCs/>
+          <w:lang w:val="vi-VN"/>
+        </w:rPr>
+        <w:t>Observer</w:t>
+      </w:r>
+    </w:p>
+    <w:p>
+      <w:pPr>
+        <w:numPr>
+          <w:ilvl w:val="0"/>
+          <w:numId w:val="0"/>
+        </w:numPr>
+        <w:spacing w:line="360" w:lineRule="auto"/>
+        <w:rPr>
+          <w:rFonts w:hint="default"/>
+          <w:lang w:val="vi-VN"/>
+        </w:rPr>
+      </w:pPr>
+      <w:r>
+        <w:rPr>
+          <w:rFonts w:hint="default"/>
+          <w:lang w:val="vi-VN"/>
+        </w:rPr>
+        <w:t>- Xác định cơ chế để đăng ký thông báo cho nhiều đối tượng về bất kỳ sự kiện nào xảy ra với đối tượng mà chúng đang quan sát.</w:t>
+      </w:r>
+    </w:p>
+    <w:p>
+      <w:pPr>
+        <w:numPr>
+          <w:ilvl w:val="0"/>
+          <w:numId w:val="0"/>
+        </w:numPr>
+        <w:spacing w:line="360" w:lineRule="auto"/>
+        <w:rPr>
+          <w:rFonts w:hint="default"/>
+          <w:lang w:val="vi-VN"/>
+        </w:rPr>
+      </w:pPr>
+      <w:r>
+        <w:rPr>
+          <w:rFonts w:hint="default"/>
+          <w:lang w:val="vi-VN"/>
+        </w:rPr>
+        <w:t>- Các đối tượng riêng lẻ có thể đăng ký hoặc hủy đăng ký luồng sự kiện đến từ đối tượng được quan sát.</w:t>
+      </w:r>
+    </w:p>
+    <w:p>
+      <w:pPr>
+        <w:numPr>
+          <w:ilvl w:val="0"/>
+          <w:numId w:val="0"/>
+        </w:numPr>
+        <w:spacing w:line="360" w:lineRule="auto"/>
+        <w:rPr>
+          <w:rFonts w:hint="default"/>
+          <w:lang w:val="vi-VN"/>
+        </w:rPr>
+      </w:pPr>
+      <w:r>
+        <w:rPr>
+          <w:rFonts w:hint="default"/>
+          <w:lang w:val="vi-VN"/>
+        </w:rPr>
+        <w:t>- Khả năng áp dụng:</w:t>
+      </w:r>
+    </w:p>
+    <w:p>
+      <w:pPr>
+        <w:numPr>
+          <w:ilvl w:val="0"/>
+          <w:numId w:val="38"/>
+        </w:numPr>
+        <w:spacing w:line="360" w:lineRule="auto"/>
+        <w:ind w:left="780" w:leftChars="0" w:hanging="420" w:firstLineChars="0"/>
+        <w:rPr>
+          <w:rFonts w:hint="default"/>
+          <w:lang w:val="vi-VN"/>
+        </w:rPr>
+      </w:pPr>
+      <w:r>
+        <w:rPr>
+          <w:rFonts w:hint="default"/>
+          <w:lang w:val="vi-VN"/>
+        </w:rPr>
+        <w:t>Khi việc thay đổi trạng thái của một đối tượng có thể yêu cầu phải thay đổi các đối tượng khác và tập hợp các đối tượng thực tế không được biết trước hoặc thay đổi một cách linh hoạt.</w:t>
+      </w:r>
+    </w:p>
+    <w:p>
+      <w:pPr>
+        <w:numPr>
+          <w:ilvl w:val="0"/>
+          <w:numId w:val="38"/>
+        </w:numPr>
+        <w:spacing w:line="360" w:lineRule="auto"/>
+        <w:ind w:left="780" w:leftChars="0" w:hanging="420" w:firstLineChars="0"/>
+        <w:rPr>
+          <w:rFonts w:hint="default"/>
+          <w:lang w:val="vi-VN"/>
+        </w:rPr>
+      </w:pPr>
+      <w:r>
+        <w:rPr>
+          <w:rFonts w:hint="default"/>
+          <w:lang w:val="vi-VN"/>
+        </w:rPr>
+        <w:t>Khi một số đối tượng trong ứng dụng của bạn phải quan sát những đối tượng khác, nhưng chỉ trong thời gian giới hạn hoặc trong những trường hợp cụ thể.</w:t>
+      </w:r>
+    </w:p>
+    <w:p>
+      <w:pPr>
+        <w:numPr>
+          <w:ilvl w:val="0"/>
+          <w:numId w:val="0"/>
+        </w:numPr>
+        <w:spacing w:line="360" w:lineRule="auto"/>
+        <w:rPr>
+          <w:rFonts w:hint="default"/>
+          <w:lang w:val="vi-VN"/>
+        </w:rPr>
+      </w:pPr>
+      <w:r>
+        <w:rPr>
+          <w:rFonts w:hint="default"/>
+          <w:lang w:val="vi-VN"/>
+        </w:rPr>
+        <w:t>- Ưu điểm:</w:t>
+      </w:r>
+    </w:p>
+    <w:p>
+      <w:pPr>
+        <w:numPr>
+          <w:ilvl w:val="0"/>
+          <w:numId w:val="38"/>
+        </w:numPr>
+        <w:spacing w:line="360" w:lineRule="auto"/>
+        <w:ind w:left="780" w:leftChars="0" w:hanging="420" w:firstLineChars="0"/>
+        <w:rPr>
+          <w:rFonts w:hint="default"/>
+          <w:lang w:val="vi-VN"/>
+        </w:rPr>
+      </w:pPr>
+      <w:r>
+        <w:rPr>
+          <w:rFonts w:hint="default"/>
+          <w:lang w:val="vi-VN"/>
+        </w:rPr>
+        <w:t>Tuân thủ nguyên tắc mở/đóng.</w:t>
+      </w:r>
+    </w:p>
+    <w:p>
+      <w:pPr>
+        <w:numPr>
+          <w:ilvl w:val="0"/>
+          <w:numId w:val="38"/>
+        </w:numPr>
+        <w:spacing w:line="360" w:lineRule="auto"/>
+        <w:ind w:left="780" w:leftChars="0" w:hanging="420" w:firstLineChars="0"/>
+        <w:rPr>
+          <w:rFonts w:hint="default"/>
+          <w:lang w:val="vi-VN"/>
+        </w:rPr>
+      </w:pPr>
+      <w:r>
+        <w:rPr>
+          <w:rFonts w:hint="default"/>
+          <w:lang w:val="vi-VN"/>
+        </w:rPr>
+        <w:t>Có thể thiết lập mối quan hệ giữa các đối tượng khi chạy.</w:t>
+      </w:r>
+    </w:p>
+    <w:p>
+      <w:pPr>
+        <w:numPr>
+          <w:ilvl w:val="0"/>
+          <w:numId w:val="0"/>
+        </w:numPr>
+        <w:spacing w:line="360" w:lineRule="auto"/>
+        <w:rPr>
+          <w:rFonts w:hint="default"/>
+          <w:lang w:val="vi-VN"/>
+        </w:rPr>
+      </w:pPr>
+      <w:r>
+        <w:rPr>
+          <w:rFonts w:hint="default"/>
+          <w:lang w:val="vi-VN"/>
+        </w:rPr>
+        <w:t>- Nhược điểm: Người đăng ký được thông báo theo thứ tự ngẫu nhiên.</w:t>
+      </w:r>
+    </w:p>
+    <w:p>
+      <w:pPr>
+        <w:numPr>
+          <w:ilvl w:val="0"/>
+          <w:numId w:val="37"/>
+        </w:numPr>
+        <w:spacing w:line="360" w:lineRule="auto"/>
+        <w:ind w:left="0" w:leftChars="0" w:firstLine="0" w:firstLineChars="0"/>
+        <w:rPr>
+          <w:rFonts w:hint="default"/>
+          <w:b/>
+          <w:bCs/>
+          <w:lang w:val="vi-VN"/>
+        </w:rPr>
+      </w:pPr>
+      <w:r>
+        <w:rPr>
+          <w:rFonts w:hint="default"/>
+          <w:b/>
+          <w:bCs/>
+          <w:lang w:val="vi-VN"/>
+        </w:rPr>
+        <w:t>Strategy</w:t>
+      </w:r>
+    </w:p>
+    <w:p>
+      <w:pPr>
+        <w:numPr>
+          <w:ilvl w:val="0"/>
+          <w:numId w:val="0"/>
+        </w:numPr>
+        <w:spacing w:line="360" w:lineRule="auto"/>
+        <w:ind w:leftChars="0"/>
+        <w:rPr>
+          <w:rFonts w:hint="default"/>
+          <w:lang w:val="vi-VN"/>
+        </w:rPr>
+      </w:pPr>
+      <w:r>
+        <w:rPr>
+          <w:rFonts w:hint="default"/>
+          <w:lang w:val="vi-VN"/>
+        </w:rPr>
+        <w:t>- Mẫu thiết kế cho phép xác định một họ thuật toán, đưa từng thuật toán vào một lớp riêng biệt và làm cho các đối tượng có thể hoán đổi cho nhau.</w:t>
+      </w:r>
+    </w:p>
+    <w:p>
+      <w:pPr>
+        <w:numPr>
+          <w:ilvl w:val="0"/>
+          <w:numId w:val="0"/>
+        </w:numPr>
+        <w:spacing w:line="360" w:lineRule="auto"/>
+        <w:ind w:leftChars="0"/>
+        <w:rPr>
+          <w:rFonts w:hint="default"/>
+          <w:lang w:val="vi-VN"/>
+        </w:rPr>
+      </w:pPr>
+      <w:r>
+        <w:rPr>
+          <w:rFonts w:hint="default"/>
+          <w:lang w:val="vi-VN"/>
+        </w:rPr>
+        <w:t>- Khả năng áp dung:</w:t>
+      </w:r>
+    </w:p>
+    <w:p>
+      <w:pPr>
+        <w:numPr>
+          <w:ilvl w:val="0"/>
+          <w:numId w:val="39"/>
+        </w:numPr>
+        <w:spacing w:line="360" w:lineRule="auto"/>
+        <w:ind w:left="780" w:leftChars="0" w:hanging="420" w:firstLineChars="0"/>
+        <w:rPr>
+          <w:rFonts w:hint="default"/>
+          <w:lang w:val="vi-VN"/>
+        </w:rPr>
+      </w:pPr>
+      <w:r>
+        <w:rPr>
+          <w:rFonts w:hint="default"/>
+          <w:lang w:val="vi-VN"/>
+        </w:rPr>
+        <w:t>Khi muốn sử dụng các biến thể khác nhau của một thuật toán trong một đối tượng và có thể chuyển đổi từ thuật toán này sang thuật toán khác trong thời gian chạy.</w:t>
+      </w:r>
+    </w:p>
+    <w:p>
+      <w:pPr>
+        <w:numPr>
+          <w:ilvl w:val="0"/>
+          <w:numId w:val="39"/>
+        </w:numPr>
+        <w:spacing w:line="360" w:lineRule="auto"/>
+        <w:ind w:left="780" w:leftChars="0" w:hanging="420" w:firstLineChars="0"/>
+        <w:rPr>
+          <w:rFonts w:hint="default"/>
+          <w:lang w:val="vi-VN"/>
+        </w:rPr>
+      </w:pPr>
+      <w:r>
+        <w:rPr>
+          <w:rFonts w:hint="default"/>
+          <w:lang w:val="vi-VN"/>
+        </w:rPr>
+        <w:t>Khi có nhiều lớp tương tự nhau chỉ khác nhau ở cách thực hiện một số hành vi.</w:t>
+      </w:r>
+    </w:p>
+    <w:p>
+      <w:pPr>
+        <w:numPr>
+          <w:ilvl w:val="0"/>
+          <w:numId w:val="39"/>
+        </w:numPr>
+        <w:spacing w:line="360" w:lineRule="auto"/>
+        <w:ind w:left="780" w:leftChars="0" w:hanging="420" w:firstLineChars="0"/>
+        <w:rPr>
+          <w:rFonts w:hint="default"/>
+          <w:lang w:val="vi-VN"/>
+        </w:rPr>
+      </w:pPr>
+      <w:r>
+        <w:rPr>
+          <w:rFonts w:hint="default"/>
+          <w:lang w:val="vi-VN"/>
+        </w:rPr>
+        <w:t>Sử dụng mẫu để tách biệt logic của một lớp khỏi các chi tiết triển khai của thuật toán có thể không quan trọng trong bối cảnh của logic đó.</w:t>
+      </w:r>
+    </w:p>
+    <w:p>
+      <w:pPr>
+        <w:numPr>
+          <w:ilvl w:val="0"/>
+          <w:numId w:val="39"/>
+        </w:numPr>
+        <w:spacing w:line="360" w:lineRule="auto"/>
+        <w:ind w:left="780" w:leftChars="0" w:hanging="420" w:firstLineChars="0"/>
+        <w:rPr>
+          <w:rFonts w:hint="default"/>
+          <w:lang w:val="vi-VN"/>
+        </w:rPr>
+      </w:pPr>
+      <w:r>
+        <w:rPr>
+          <w:rFonts w:hint="default"/>
+          <w:lang w:val="vi-VN"/>
+        </w:rPr>
+        <w:t>Khi một lớp có câu lệnh điều kiện lớn chuyển đổi giữa các biến thể khác nhau của cùng một thuật toán.</w:t>
+      </w:r>
+    </w:p>
+    <w:p>
+      <w:pPr>
+        <w:numPr>
+          <w:numId w:val="0"/>
+        </w:numPr>
+        <w:spacing w:line="360" w:lineRule="auto"/>
+        <w:rPr>
+          <w:rFonts w:hint="default"/>
+          <w:lang w:val="vi-VN"/>
+        </w:rPr>
+      </w:pPr>
+      <w:r>
+        <w:rPr>
+          <w:rFonts w:hint="default"/>
+          <w:lang w:val="vi-VN"/>
+        </w:rPr>
+        <w:t>- Ưu điểm:</w:t>
+      </w:r>
+    </w:p>
+    <w:p>
+      <w:pPr>
+        <w:numPr>
+          <w:ilvl w:val="0"/>
+          <w:numId w:val="39"/>
+        </w:numPr>
+        <w:spacing w:line="360" w:lineRule="auto"/>
+        <w:ind w:left="780" w:leftChars="0" w:hanging="420" w:firstLineChars="0"/>
+        <w:rPr>
+          <w:rFonts w:hint="default"/>
+          <w:lang w:val="vi-VN"/>
+        </w:rPr>
+      </w:pPr>
+      <w:r>
+        <w:rPr>
+          <w:rFonts w:hint="default"/>
+          <w:lang w:val="vi-VN"/>
+        </w:rPr>
+        <w:t>Hoán đổi các thuật toán được sử dụng bên trong một đối tượng khi chạy.</w:t>
+      </w:r>
+    </w:p>
+    <w:p>
+      <w:pPr>
+        <w:numPr>
+          <w:ilvl w:val="0"/>
+          <w:numId w:val="39"/>
+        </w:numPr>
+        <w:spacing w:line="360" w:lineRule="auto"/>
+        <w:ind w:left="780" w:leftChars="0" w:hanging="420" w:firstLineChars="0"/>
+        <w:rPr>
+          <w:rFonts w:hint="default"/>
+          <w:lang w:val="vi-VN"/>
+        </w:rPr>
+      </w:pPr>
+      <w:r>
+        <w:rPr>
+          <w:rFonts w:hint="default"/>
+          <w:lang w:val="vi-VN"/>
+        </w:rPr>
+        <w:t>Tách biệt các chi tiết triển khai của thuật toán khỏi mã sử dụng thuật toán đó.</w:t>
+      </w:r>
+    </w:p>
+    <w:p>
+      <w:pPr>
+        <w:numPr>
+          <w:ilvl w:val="0"/>
+          <w:numId w:val="39"/>
+        </w:numPr>
+        <w:spacing w:line="360" w:lineRule="auto"/>
+        <w:ind w:left="780" w:leftChars="0" w:hanging="420" w:firstLineChars="0"/>
+        <w:rPr>
+          <w:rFonts w:hint="default"/>
+          <w:lang w:val="vi-VN"/>
+        </w:rPr>
+      </w:pPr>
+      <w:r>
+        <w:rPr>
+          <w:rFonts w:hint="default"/>
+          <w:lang w:val="vi-VN"/>
+        </w:rPr>
+        <w:t>Có thể thay thế kế thừa bằng thành phần.</w:t>
+      </w:r>
+    </w:p>
+    <w:p>
+      <w:pPr>
+        <w:numPr>
+          <w:ilvl w:val="0"/>
+          <w:numId w:val="39"/>
+        </w:numPr>
+        <w:spacing w:line="360" w:lineRule="auto"/>
+        <w:ind w:left="780" w:leftChars="0" w:hanging="420" w:firstLineChars="0"/>
+        <w:rPr>
+          <w:rFonts w:hint="default"/>
+          <w:lang w:val="vi-VN"/>
+        </w:rPr>
+      </w:pPr>
+      <w:r>
+        <w:rPr>
+          <w:rFonts w:hint="default"/>
+          <w:lang w:val="vi-VN"/>
+        </w:rPr>
+        <w:t>Nguyên tắc mở/đóng.</w:t>
+      </w:r>
+    </w:p>
+    <w:p>
+      <w:pPr>
+        <w:numPr>
+          <w:numId w:val="0"/>
+        </w:numPr>
+        <w:spacing w:line="360" w:lineRule="auto"/>
+        <w:rPr>
+          <w:rFonts w:hint="default"/>
+          <w:lang w:val="vi-VN"/>
+        </w:rPr>
+      </w:pPr>
+      <w:r>
+        <w:rPr>
+          <w:rFonts w:hint="default"/>
+          <w:lang w:val="vi-VN"/>
+        </w:rPr>
+        <w:t>- Nhược điểm:</w:t>
+      </w:r>
+    </w:p>
+    <w:p>
+      <w:pPr>
+        <w:numPr>
+          <w:ilvl w:val="0"/>
+          <w:numId w:val="39"/>
+        </w:numPr>
+        <w:spacing w:line="360" w:lineRule="auto"/>
+        <w:ind w:left="780" w:leftChars="0" w:hanging="420" w:firstLineChars="0"/>
+        <w:rPr>
+          <w:rFonts w:hint="default"/>
+          <w:lang w:val="vi-VN"/>
+        </w:rPr>
+      </w:pPr>
+      <w:r>
+        <w:rPr>
+          <w:rFonts w:hint="default"/>
+          <w:lang w:val="vi-VN"/>
+        </w:rPr>
+        <w:t>Mô hình trở nên phức tạp nếu có ít thuật toán và hiếm khi thay đổi.</w:t>
+      </w:r>
+    </w:p>
+    <w:p>
+      <w:pPr>
+        <w:numPr>
+          <w:ilvl w:val="0"/>
+          <w:numId w:val="39"/>
+        </w:numPr>
+        <w:spacing w:line="360" w:lineRule="auto"/>
+        <w:ind w:left="780" w:leftChars="0" w:hanging="420" w:firstLineChars="0"/>
+        <w:rPr>
+          <w:rFonts w:hint="default"/>
+          <w:lang w:val="vi-VN"/>
+        </w:rPr>
+      </w:pPr>
+      <w:r>
+        <w:rPr>
+          <w:rFonts w:hint="default"/>
+          <w:lang w:val="vi-VN"/>
+        </w:rPr>
+        <w:t>Khách hàng cần nhận thức được sự khác biệt giữa các chiến lược để có thể lựa chọn phù hợp.</w:t>
+      </w:r>
+    </w:p>
+    <w:p>
+      <w:pPr>
+        <w:numPr>
+          <w:ilvl w:val="0"/>
           <w:numId w:val="11"/>
         </w:numPr>
         <w:spacing w:line="360" w:lineRule="auto"/>
@@ -7251,6 +8591,7 @@
     <w:p>
       <w:pPr>
         <w:numPr>
+          <w:ilvl w:val="0"/>
           <w:numId w:val="0"/>
         </w:numPr>
         <w:spacing w:line="360" w:lineRule="auto"/>
@@ -7277,7 +8618,7 @@
       <w:pPr>
         <w:numPr>
           <w:ilvl w:val="0"/>
-          <w:numId w:val="33"/>
+          <w:numId w:val="40"/>
         </w:numPr>
         <w:spacing w:line="360" w:lineRule="auto"/>
         <w:ind w:leftChars="0"/>
@@ -7298,10 +8639,13 @@
         </w:rPr>
         <w:t>Inversion of Control (IoC)</w:t>
       </w:r>
-    </w:p>
-    <w:p>
-      <w:pPr>
-        <w:numPr>
+      <w:bookmarkStart w:id="0" w:name="_GoBack"/>
+      <w:bookmarkEnd w:id="0"/>
+    </w:p>
+    <w:p>
+      <w:pPr>
+        <w:numPr>
+          <w:ilvl w:val="0"/>
           <w:numId w:val="0"/>
         </w:numPr>
         <w:spacing w:line="360" w:lineRule="auto"/>
@@ -7326,6 +8670,7 @@
     <w:p>
       <w:pPr>
         <w:numPr>
+          <w:ilvl w:val="0"/>
           <w:numId w:val="0"/>
         </w:numPr>
         <w:spacing w:line="360" w:lineRule="auto"/>
@@ -7376,7 +8721,7 @@
       <w:pPr>
         <w:numPr>
           <w:ilvl w:val="0"/>
-          <w:numId w:val="34"/>
+          <w:numId w:val="41"/>
         </w:numPr>
         <w:spacing w:line="360" w:lineRule="auto"/>
         <w:ind w:left="780" w:leftChars="0" w:hanging="420" w:firstLineChars="0"/>
@@ -7411,7 +8756,7 @@
       <w:pPr>
         <w:numPr>
           <w:ilvl w:val="0"/>
-          <w:numId w:val="34"/>
+          <w:numId w:val="41"/>
         </w:numPr>
         <w:spacing w:line="360" w:lineRule="auto"/>
         <w:ind w:left="780" w:leftChars="0" w:hanging="420" w:firstLineChars="0"/>
@@ -7493,7 +8838,7 @@
       <w:pPr>
         <w:numPr>
           <w:ilvl w:val="0"/>
-          <w:numId w:val="34"/>
+          <w:numId w:val="41"/>
         </w:numPr>
         <w:spacing w:line="360" w:lineRule="auto"/>
         <w:ind w:left="780" w:leftChars="0" w:hanging="420" w:firstLineChars="0"/>
@@ -7514,7 +8859,7 @@
       <w:pPr>
         <w:numPr>
           <w:ilvl w:val="0"/>
-          <w:numId w:val="34"/>
+          <w:numId w:val="41"/>
         </w:numPr>
         <w:spacing w:line="360" w:lineRule="auto"/>
         <w:ind w:left="780" w:leftChars="0" w:hanging="420" w:firstLineChars="0"/>
@@ -7535,7 +8880,7 @@
       <w:pPr>
         <w:numPr>
           <w:ilvl w:val="0"/>
-          <w:numId w:val="34"/>
+          <w:numId w:val="41"/>
         </w:numPr>
         <w:spacing w:line="360" w:lineRule="auto"/>
         <w:ind w:left="780" w:leftChars="0" w:hanging="420" w:firstLineChars="0"/>
@@ -7556,7 +8901,7 @@
       <w:pPr>
         <w:numPr>
           <w:ilvl w:val="0"/>
-          <w:numId w:val="34"/>
+          <w:numId w:val="41"/>
         </w:numPr>
         <w:spacing w:line="360" w:lineRule="auto"/>
         <w:ind w:left="780" w:leftChars="0" w:hanging="420" w:firstLineChars="0"/>
@@ -7601,7 +8946,7 @@
       <w:pPr>
         <w:numPr>
           <w:ilvl w:val="0"/>
-          <w:numId w:val="34"/>
+          <w:numId w:val="41"/>
         </w:numPr>
         <w:spacing w:line="360" w:lineRule="auto"/>
         <w:ind w:left="780" w:leftChars="0" w:hanging="420" w:firstLineChars="0"/>
@@ -7622,7 +8967,7 @@
       <w:pPr>
         <w:numPr>
           <w:ilvl w:val="0"/>
-          <w:numId w:val="34"/>
+          <w:numId w:val="41"/>
         </w:numPr>
         <w:spacing w:line="360" w:lineRule="auto"/>
         <w:ind w:left="780" w:leftChars="0" w:hanging="420" w:firstLineChars="0"/>
@@ -7643,7 +8988,7 @@
       <w:pPr>
         <w:numPr>
           <w:ilvl w:val="0"/>
-          <w:numId w:val="34"/>
+          <w:numId w:val="41"/>
         </w:numPr>
         <w:spacing w:line="360" w:lineRule="auto"/>
         <w:ind w:left="780" w:leftChars="0" w:hanging="420" w:firstLineChars="0"/>
@@ -7666,7 +9011,7 @@
       <w:pPr>
         <w:numPr>
           <w:ilvl w:val="0"/>
-          <w:numId w:val="33"/>
+          <w:numId w:val="40"/>
         </w:numPr>
         <w:spacing w:line="360" w:lineRule="auto"/>
         <w:ind w:leftChars="0"/>
@@ -7720,6 +9065,7 @@
     <w:p>
       <w:pPr>
         <w:numPr>
+          <w:ilvl w:val="0"/>
           <w:numId w:val="0"/>
         </w:numPr>
         <w:spacing w:line="360" w:lineRule="auto"/>
@@ -7739,6 +9085,7 @@
     <w:p>
       <w:pPr>
         <w:numPr>
+          <w:ilvl w:val="0"/>
           <w:numId w:val="0"/>
         </w:numPr>
         <w:spacing w:line="360" w:lineRule="auto"/>
@@ -7758,6 +9105,7 @@
     <w:p>
       <w:pPr>
         <w:numPr>
+          <w:ilvl w:val="0"/>
           <w:numId w:val="0"/>
         </w:numPr>
         <w:spacing w:line="360" w:lineRule="auto"/>
@@ -7777,6 +9125,7 @@
     <w:p>
       <w:pPr>
         <w:numPr>
+          <w:ilvl w:val="0"/>
           <w:numId w:val="0"/>
         </w:numPr>
         <w:spacing w:line="360" w:lineRule="auto"/>
@@ -7797,7 +9146,7 @@
       <w:pPr>
         <w:numPr>
           <w:ilvl w:val="0"/>
-          <w:numId w:val="35"/>
+          <w:numId w:val="42"/>
         </w:numPr>
         <w:spacing w:line="360" w:lineRule="auto"/>
         <w:ind w:left="780" w:leftChars="0" w:hanging="420" w:firstLineChars="0"/>
@@ -7848,7 +9197,7 @@
                     </pic:cNvPicPr>
                   </pic:nvPicPr>
                   <pic:blipFill>
-                    <a:blip r:embed="rId48"/>
+                    <a:blip r:embed="rId49"/>
                     <a:srcRect r="11634"/>
                     <a:stretch>
                       <a:fillRect/>
@@ -7892,7 +9241,7 @@
                     </pic:cNvPicPr>
                   </pic:nvPicPr>
                   <pic:blipFill>
-                    <a:blip r:embed="rId49"/>
+                    <a:blip r:embed="rId50"/>
                     <a:srcRect r="10784"/>
                     <a:stretch>
                       <a:fillRect/>
@@ -7922,7 +9271,7 @@
       <w:pPr>
         <w:numPr>
           <w:ilvl w:val="0"/>
-          <w:numId w:val="35"/>
+          <w:numId w:val="42"/>
         </w:numPr>
         <w:spacing w:line="360" w:lineRule="auto"/>
         <w:ind w:left="780" w:leftChars="0" w:hanging="420" w:firstLineChars="0"/>
@@ -7973,7 +9322,7 @@
                     </pic:cNvPicPr>
                   </pic:nvPicPr>
                   <pic:blipFill>
-                    <a:blip r:embed="rId50"/>
+                    <a:blip r:embed="rId51"/>
                     <a:srcRect r="11288"/>
                     <a:stretch>
                       <a:fillRect/>
@@ -8003,7 +9352,7 @@
       <w:pPr>
         <w:numPr>
           <w:ilvl w:val="0"/>
-          <w:numId w:val="35"/>
+          <w:numId w:val="42"/>
         </w:numPr>
         <w:spacing w:line="360" w:lineRule="auto"/>
         <w:ind w:left="780" w:leftChars="0" w:hanging="420" w:firstLineChars="0"/>
@@ -8026,16 +9375,7 @@
           <w:rFonts w:hint="default"/>
           <w:lang w:val="vi-VN"/>
         </w:rPr>
-        <w:t xml:space="preserve">: Ít phổ biến hơn. Cần có một giao diện được dùng để định nghĩa một phương thức chung để tiêm phụ thuộc. Các lớp cần </w:t>
-      </w:r>
-      <w:bookmarkStart w:id="0" w:name="_GoBack"/>
-      <w:bookmarkEnd w:id="0"/>
-      <w:r>
-        <w:rPr>
-          <w:rFonts w:hint="default"/>
-          <w:lang w:val="vi-VN"/>
-        </w:rPr>
-        <w:t>phụ thuộc phải implement giao diện này và triển khai phương thức tiêm</w:t>
+        <w:t>: Ít phổ biến hơn. Cần có một giao diện được dùng để định nghĩa một phương thức chung để tiêm phụ thuộc. Các lớp cần phụ thuộc phải implement giao diện này và triển khai phương thức tiêm</w:t>
       </w:r>
       <w:r>
         <w:rPr>
@@ -8077,7 +9417,7 @@
                     </pic:cNvPicPr>
                   </pic:nvPicPr>
                   <pic:blipFill>
-                    <a:blip r:embed="rId51"/>
+                    <a:blip r:embed="rId52"/>
                     <a:srcRect r="10335"/>
                     <a:stretch>
                       <a:fillRect/>
@@ -8113,6 +9453,7 @@
     <w:p>
       <w:pPr>
         <w:numPr>
+          <w:ilvl w:val="0"/>
           <w:numId w:val="0"/>
         </w:numPr>
         <w:spacing w:line="360" w:lineRule="auto"/>
@@ -8142,7 +9483,7 @@
       <w:pPr>
         <w:numPr>
           <w:ilvl w:val="0"/>
-          <w:numId w:val="35"/>
+          <w:numId w:val="42"/>
         </w:numPr>
         <w:spacing w:line="360" w:lineRule="auto"/>
         <w:ind w:left="780" w:leftChars="0" w:hanging="420" w:firstLineChars="0"/>
@@ -8163,7 +9504,7 @@
       <w:pPr>
         <w:numPr>
           <w:ilvl w:val="0"/>
-          <w:numId w:val="35"/>
+          <w:numId w:val="42"/>
         </w:numPr>
         <w:spacing w:line="360" w:lineRule="auto"/>
         <w:ind w:left="780" w:leftChars="0" w:hanging="420" w:firstLineChars="0"/>
@@ -8184,7 +9525,7 @@
       <w:pPr>
         <w:numPr>
           <w:ilvl w:val="0"/>
-          <w:numId w:val="35"/>
+          <w:numId w:val="42"/>
         </w:numPr>
         <w:spacing w:line="360" w:lineRule="auto"/>
         <w:ind w:left="780" w:leftChars="0" w:hanging="420" w:firstLineChars="0"/>
@@ -8205,7 +9546,7 @@
       <w:pPr>
         <w:numPr>
           <w:ilvl w:val="0"/>
-          <w:numId w:val="35"/>
+          <w:numId w:val="42"/>
         </w:numPr>
         <w:spacing w:line="360" w:lineRule="auto"/>
         <w:ind w:left="780" w:leftChars="0" w:hanging="420" w:firstLineChars="0"/>
@@ -8225,6 +9566,7 @@
     <w:p>
       <w:pPr>
         <w:numPr>
+          <w:ilvl w:val="0"/>
           <w:numId w:val="0"/>
         </w:numPr>
         <w:spacing w:line="360" w:lineRule="auto"/>
@@ -8254,7 +9596,7 @@
       <w:pPr>
         <w:numPr>
           <w:ilvl w:val="0"/>
-          <w:numId w:val="35"/>
+          <w:numId w:val="42"/>
         </w:numPr>
         <w:spacing w:line="360" w:lineRule="auto"/>
         <w:ind w:left="780" w:leftChars="0" w:hanging="420" w:firstLineChars="0"/>
@@ -8275,7 +9617,7 @@
       <w:pPr>
         <w:numPr>
           <w:ilvl w:val="0"/>
-          <w:numId w:val="35"/>
+          <w:numId w:val="42"/>
         </w:numPr>
         <w:spacing w:line="360" w:lineRule="auto"/>
         <w:ind w:left="780" w:leftChars="0" w:hanging="420" w:firstLineChars="0"/>
@@ -8296,7 +9638,7 @@
       <w:pPr>
         <w:numPr>
           <w:ilvl w:val="0"/>
-          <w:numId w:val="35"/>
+          <w:numId w:val="42"/>
         </w:numPr>
         <w:spacing w:line="360" w:lineRule="auto"/>
         <w:ind w:left="780" w:leftChars="0" w:hanging="420" w:firstLineChars="0"/>
@@ -8317,7 +9659,7 @@
       <w:pPr>
         <w:numPr>
           <w:ilvl w:val="0"/>
-          <w:numId w:val="35"/>
+          <w:numId w:val="42"/>
         </w:numPr>
         <w:spacing w:line="360" w:lineRule="auto"/>
         <w:ind w:left="780" w:leftChars="0" w:hanging="420" w:firstLineChars="0"/>
@@ -8337,6 +9679,7 @@
     <w:p>
       <w:pPr>
         <w:numPr>
+          <w:ilvl w:val="0"/>
           <w:numId w:val="0"/>
         </w:numPr>
         <w:spacing w:line="360" w:lineRule="auto"/>
@@ -8359,6 +9702,18 @@
 <file path=word/numbering.xml><?xml version="1.0" encoding="utf-8"?>
 <w:numbering xmlns:wpc="http://schemas.microsoft.com/office/word/2010/wordprocessingCanvas" xmlns:mc="http://schemas.openxmlformats.org/markup-compatibility/2006" xmlns:o="urn:schemas-microsoft-com:office:office" xmlns:r="http://schemas.openxmlformats.org/officeDocument/2006/relationships" xmlns:m="http://schemas.openxmlformats.org/officeDocument/2006/math" xmlns:v="urn:schemas-microsoft-com:vml" xmlns:wp14="http://schemas.microsoft.com/office/word/2010/wordprocessingDrawing" xmlns:wp="http://schemas.openxmlformats.org/drawingml/2006/wordprocessingDrawing" xmlns:w10="urn:schemas-microsoft-com:office:word" xmlns:w="http://schemas.openxmlformats.org/wordprocessingml/2006/main" xmlns:w14="http://schemas.microsoft.com/office/word/2010/wordml" xmlns:wpg="http://schemas.microsoft.com/office/word/2010/wordprocessingGroup" xmlns:wpi="http://schemas.microsoft.com/office/word/2010/wordprocessingInk" xmlns:wne="http://schemas.microsoft.com/office/word/2006/wordml" xmlns:wps="http://schemas.microsoft.com/office/word/2010/wordprocessingShape" xmlns:wpsCustomData="http://www.wps.cn/officeDocument/2013/wpsCustomData" mc:Ignorable="w14 wp14">
   <w:abstractNum w:abstractNumId="0">
+    <w:nsid w:val="886D2A16"/>
+    <w:multiLevelType w:val="singleLevel"/>
+    <w:tmpl w:val="886D2A16"/>
+    <w:lvl w:ilvl="0" w:tentative="0">
+      <w:start w:val="1"/>
+      <w:numFmt w:val="lowerLetter"/>
+      <w:suff w:val="space"/>
+      <w:lvlText w:val="%1."/>
+      <w:lvlJc w:val="left"/>
+    </w:lvl>
+  </w:abstractNum>
+  <w:abstractNum w:abstractNumId="1">
     <w:nsid w:val="8930E012"/>
     <w:multiLevelType w:val="singleLevel"/>
     <w:tmpl w:val="8930E012"/>
@@ -8370,7 +9725,29 @@
       <w:lvlJc w:val="left"/>
     </w:lvl>
   </w:abstractNum>
-  <w:abstractNum w:abstractNumId="1">
+  <w:abstractNum w:abstractNumId="2">
+    <w:nsid w:val="925CABF6"/>
+    <w:multiLevelType w:val="singleLevel"/>
+    <w:tmpl w:val="925CABF6"/>
+    <w:lvl w:ilvl="0" w:tentative="0">
+      <w:start w:val="1"/>
+      <w:numFmt w:val="bullet"/>
+      <w:lvlText w:val=""/>
+      <w:lvlJc w:val="left"/>
+      <w:pPr>
+        <w:tabs>
+          <w:tab w:val="left" w:pos="420"/>
+        </w:tabs>
+        <w:ind w:left="940" w:leftChars="0" w:hanging="420" w:firstLineChars="0"/>
+      </w:pPr>
+      <w:rPr>
+        <w:rFonts w:hint="default" w:ascii="Wingdings" w:hAnsi="Wingdings"/>
+        <w:sz w:val="18"/>
+        <w:szCs w:val="18"/>
+      </w:rPr>
+    </w:lvl>
+  </w:abstractNum>
+  <w:abstractNum w:abstractNumId="3">
     <w:nsid w:val="9A778CBC"/>
     <w:multiLevelType w:val="singleLevel"/>
     <w:tmpl w:val="9A778CBC"/>
@@ -8392,7 +9769,41 @@
       </w:rPr>
     </w:lvl>
   </w:abstractNum>
-  <w:abstractNum w:abstractNumId="2">
+  <w:abstractNum w:abstractNumId="4">
+    <w:nsid w:val="ACD9986D"/>
+    <w:multiLevelType w:val="singleLevel"/>
+    <w:tmpl w:val="ACD9986D"/>
+    <w:lvl w:ilvl="0" w:tentative="0">
+      <w:start w:val="1"/>
+      <w:numFmt w:val="bullet"/>
+      <w:lvlText w:val=""/>
+      <w:lvlJc w:val="left"/>
+      <w:pPr>
+        <w:tabs>
+          <w:tab w:val="left" w:pos="420"/>
+        </w:tabs>
+        <w:ind w:left="940" w:leftChars="0" w:hanging="420" w:firstLineChars="0"/>
+      </w:pPr>
+      <w:rPr>
+        <w:rFonts w:hint="default" w:ascii="Wingdings" w:hAnsi="Wingdings"/>
+        <w:sz w:val="18"/>
+        <w:szCs w:val="18"/>
+      </w:rPr>
+    </w:lvl>
+  </w:abstractNum>
+  <w:abstractNum w:abstractNumId="5">
+    <w:nsid w:val="B35F219D"/>
+    <w:multiLevelType w:val="singleLevel"/>
+    <w:tmpl w:val="B35F219D"/>
+    <w:lvl w:ilvl="0" w:tentative="0">
+      <w:start w:val="1"/>
+      <w:numFmt w:val="lowerLetter"/>
+      <w:suff w:val="space"/>
+      <w:lvlText w:val="%1."/>
+      <w:lvlJc w:val="left"/>
+    </w:lvl>
+  </w:abstractNum>
+  <w:abstractNum w:abstractNumId="6">
     <w:nsid w:val="CA4C45B6"/>
     <w:multiLevelType w:val="multilevel"/>
     <w:tmpl w:val="CA4C45B6"/>
@@ -8508,7 +9919,7 @@
       </w:rPr>
     </w:lvl>
   </w:abstractNum>
-  <w:abstractNum w:abstractNumId="3">
+  <w:abstractNum w:abstractNumId="7">
     <w:nsid w:val="CE11FE25"/>
     <w:multiLevelType w:val="singleLevel"/>
     <w:tmpl w:val="CE11FE25"/>
@@ -8530,7 +9941,7 @@
       </w:rPr>
     </w:lvl>
   </w:abstractNum>
-  <w:abstractNum w:abstractNumId="4">
+  <w:abstractNum w:abstractNumId="8">
     <w:nsid w:val="D9F6CF0E"/>
     <w:multiLevelType w:val="singleLevel"/>
     <w:tmpl w:val="D9F6CF0E"/>
@@ -8542,7 +9953,29 @@
       <w:lvlJc w:val="left"/>
     </w:lvl>
   </w:abstractNum>
-  <w:abstractNum w:abstractNumId="5">
+  <w:abstractNum w:abstractNumId="9">
+    <w:nsid w:val="E793498E"/>
+    <w:multiLevelType w:val="singleLevel"/>
+    <w:tmpl w:val="E793498E"/>
+    <w:lvl w:ilvl="0" w:tentative="0">
+      <w:start w:val="1"/>
+      <w:numFmt w:val="bullet"/>
+      <w:lvlText w:val=""/>
+      <w:lvlJc w:val="left"/>
+      <w:pPr>
+        <w:tabs>
+          <w:tab w:val="left" w:pos="420"/>
+        </w:tabs>
+        <w:ind w:left="940" w:leftChars="0" w:hanging="420" w:firstLineChars="0"/>
+      </w:pPr>
+      <w:rPr>
+        <w:rFonts w:hint="default" w:ascii="Wingdings" w:hAnsi="Wingdings"/>
+        <w:sz w:val="18"/>
+        <w:szCs w:val="18"/>
+      </w:rPr>
+    </w:lvl>
+  </w:abstractNum>
+  <w:abstractNum w:abstractNumId="10">
     <w:nsid w:val="EED0DAB5"/>
     <w:multiLevelType w:val="singleLevel"/>
     <w:tmpl w:val="EED0DAB5"/>
@@ -8554,7 +9987,7 @@
       <w:lvlJc w:val="left"/>
     </w:lvl>
   </w:abstractNum>
-  <w:abstractNum w:abstractNumId="6">
+  <w:abstractNum w:abstractNumId="11">
     <w:nsid w:val="FE9B7020"/>
     <w:multiLevelType w:val="singleLevel"/>
     <w:tmpl w:val="FE9B7020"/>
@@ -8566,7 +9999,7 @@
       <w:lvlJc w:val="left"/>
     </w:lvl>
   </w:abstractNum>
-  <w:abstractNum w:abstractNumId="7">
+  <w:abstractNum w:abstractNumId="12">
     <w:nsid w:val="FFFFFF7C"/>
     <w:multiLevelType w:val="singleLevel"/>
     <w:tmpl w:val="FFFFFF7C"/>
@@ -8584,7 +10017,7 @@
       </w:pPr>
     </w:lvl>
   </w:abstractNum>
-  <w:abstractNum w:abstractNumId="8">
+  <w:abstractNum w:abstractNumId="13">
     <w:nsid w:val="FFFFFF7D"/>
     <w:multiLevelType w:val="singleLevel"/>
     <w:tmpl w:val="FFFFFF7D"/>
@@ -8602,7 +10035,7 @@
       </w:pPr>
     </w:lvl>
   </w:abstractNum>
-  <w:abstractNum w:abstractNumId="9">
+  <w:abstractNum w:abstractNumId="14">
     <w:nsid w:val="FFFFFF7E"/>
     <w:multiLevelType w:val="singleLevel"/>
     <w:tmpl w:val="FFFFFF7E"/>
@@ -8620,7 +10053,7 @@
       </w:pPr>
     </w:lvl>
   </w:abstractNum>
-  <w:abstractNum w:abstractNumId="10">
+  <w:abstractNum w:abstractNumId="15">
     <w:nsid w:val="FFFFFF7F"/>
     <w:multiLevelType w:val="singleLevel"/>
     <w:tmpl w:val="FFFFFF7F"/>
@@ -8638,7 +10071,7 @@
       </w:pPr>
     </w:lvl>
   </w:abstractNum>
-  <w:abstractNum w:abstractNumId="11">
+  <w:abstractNum w:abstractNumId="16">
     <w:nsid w:val="FFFFFF80"/>
     <w:multiLevelType w:val="singleLevel"/>
     <w:tmpl w:val="FFFFFF80"/>
@@ -8659,7 +10092,7 @@
       </w:rPr>
     </w:lvl>
   </w:abstractNum>
-  <w:abstractNum w:abstractNumId="12">
+  <w:abstractNum w:abstractNumId="17">
     <w:nsid w:val="FFFFFF81"/>
     <w:multiLevelType w:val="singleLevel"/>
     <w:tmpl w:val="FFFFFF81"/>
@@ -8680,7 +10113,7 @@
       </w:rPr>
     </w:lvl>
   </w:abstractNum>
-  <w:abstractNum w:abstractNumId="13">
+  <w:abstractNum w:abstractNumId="18">
     <w:nsid w:val="FFFFFF82"/>
     <w:multiLevelType w:val="singleLevel"/>
     <w:tmpl w:val="FFFFFF82"/>
@@ -8701,7 +10134,7 @@
       </w:rPr>
     </w:lvl>
   </w:abstractNum>
-  <w:abstractNum w:abstractNumId="14">
+  <w:abstractNum w:abstractNumId="19">
     <w:nsid w:val="FFFFFF83"/>
     <w:multiLevelType w:val="singleLevel"/>
     <w:tmpl w:val="FFFFFF83"/>
@@ -8722,7 +10155,7 @@
       </w:rPr>
     </w:lvl>
   </w:abstractNum>
-  <w:abstractNum w:abstractNumId="15">
+  <w:abstractNum w:abstractNumId="20">
     <w:nsid w:val="FFFFFF88"/>
     <w:multiLevelType w:val="singleLevel"/>
     <w:tmpl w:val="FFFFFF88"/>
@@ -8740,7 +10173,7 @@
       </w:pPr>
     </w:lvl>
   </w:abstractNum>
-  <w:abstractNum w:abstractNumId="16">
+  <w:abstractNum w:abstractNumId="21">
     <w:nsid w:val="FFFFFF89"/>
     <w:multiLevelType w:val="singleLevel"/>
     <w:tmpl w:val="FFFFFF89"/>
@@ -8761,7 +10194,7 @@
       </w:rPr>
     </w:lvl>
   </w:abstractNum>
-  <w:abstractNum w:abstractNumId="17">
+  <w:abstractNum w:abstractNumId="22">
     <w:nsid w:val="015E7E51"/>
     <w:multiLevelType w:val="singleLevel"/>
     <w:tmpl w:val="015E7E51"/>
@@ -8773,7 +10206,7 @@
       <w:lvlJc w:val="left"/>
     </w:lvl>
   </w:abstractNum>
-  <w:abstractNum w:abstractNumId="18">
+  <w:abstractNum w:abstractNumId="23">
     <w:nsid w:val="13DDD67E"/>
     <w:multiLevelType w:val="singleLevel"/>
     <w:tmpl w:val="13DDD67E"/>
@@ -8795,7 +10228,7 @@
       </w:rPr>
     </w:lvl>
   </w:abstractNum>
-  <w:abstractNum w:abstractNumId="19">
+  <w:abstractNum w:abstractNumId="24">
     <w:nsid w:val="1C44A63B"/>
     <w:multiLevelType w:val="singleLevel"/>
     <w:tmpl w:val="1C44A63B"/>
@@ -8817,7 +10250,7 @@
       </w:rPr>
     </w:lvl>
   </w:abstractNum>
-  <w:abstractNum w:abstractNumId="20">
+  <w:abstractNum w:abstractNumId="25">
     <w:nsid w:val="1C9D4F10"/>
     <w:multiLevelType w:val="singleLevel"/>
     <w:tmpl w:val="1C9D4F10"/>
@@ -8829,7 +10262,7 @@
       <w:lvlJc w:val="left"/>
     </w:lvl>
   </w:abstractNum>
-  <w:abstractNum w:abstractNumId="21">
+  <w:abstractNum w:abstractNumId="26">
     <w:nsid w:val="1FD1538D"/>
     <w:multiLevelType w:val="singleLevel"/>
     <w:tmpl w:val="1FD1538D"/>
@@ -8851,7 +10284,7 @@
       </w:rPr>
     </w:lvl>
   </w:abstractNum>
-  <w:abstractNum w:abstractNumId="22">
+  <w:abstractNum w:abstractNumId="27">
     <w:nsid w:val="22CDA03A"/>
     <w:multiLevelType w:val="singleLevel"/>
     <w:tmpl w:val="22CDA03A"/>
@@ -8863,7 +10296,7 @@
       <w:lvlJc w:val="left"/>
     </w:lvl>
   </w:abstractNum>
-  <w:abstractNum w:abstractNumId="23">
+  <w:abstractNum w:abstractNumId="28">
     <w:nsid w:val="2DFE5107"/>
     <w:multiLevelType w:val="singleLevel"/>
     <w:tmpl w:val="2DFE5107"/>
@@ -8885,7 +10318,7 @@
       </w:rPr>
     </w:lvl>
   </w:abstractNum>
-  <w:abstractNum w:abstractNumId="24">
+  <w:abstractNum w:abstractNumId="29">
     <w:nsid w:val="2EFF85AE"/>
     <w:multiLevelType w:val="singleLevel"/>
     <w:tmpl w:val="2EFF85AE"/>
@@ -8907,7 +10340,7 @@
       </w:rPr>
     </w:lvl>
   </w:abstractNum>
-  <w:abstractNum w:abstractNumId="25">
+  <w:abstractNum w:abstractNumId="30">
     <w:nsid w:val="3127E53E"/>
     <w:multiLevelType w:val="singleLevel"/>
     <w:tmpl w:val="3127E53E"/>
@@ -8919,7 +10352,7 @@
       <w:lvlJc w:val="left"/>
     </w:lvl>
   </w:abstractNum>
-  <w:abstractNum w:abstractNumId="26">
+  <w:abstractNum w:abstractNumId="31">
     <w:nsid w:val="3EDEF4B4"/>
     <w:multiLevelType w:val="singleLevel"/>
     <w:tmpl w:val="3EDEF4B4"/>
@@ -8941,7 +10374,7 @@
       </w:rPr>
     </w:lvl>
   </w:abstractNum>
-  <w:abstractNum w:abstractNumId="27">
+  <w:abstractNum w:abstractNumId="32">
     <w:nsid w:val="46FD47AA"/>
     <w:multiLevelType w:val="singleLevel"/>
     <w:tmpl w:val="46FD47AA"/>
@@ -8963,7 +10396,7 @@
       </w:rPr>
     </w:lvl>
   </w:abstractNum>
-  <w:abstractNum w:abstractNumId="28">
+  <w:abstractNum w:abstractNumId="33">
     <w:nsid w:val="4FC46730"/>
     <w:multiLevelType w:val="singleLevel"/>
     <w:tmpl w:val="4FC46730"/>
@@ -8975,7 +10408,7 @@
       <w:lvlJc w:val="left"/>
     </w:lvl>
   </w:abstractNum>
-  <w:abstractNum w:abstractNumId="29">
+  <w:abstractNum w:abstractNumId="34">
     <w:nsid w:val="546BC6D6"/>
     <w:multiLevelType w:val="singleLevel"/>
     <w:tmpl w:val="546BC6D6"/>
@@ -8987,7 +10420,7 @@
       <w:lvlJc w:val="left"/>
     </w:lvl>
   </w:abstractNum>
-  <w:abstractNum w:abstractNumId="30">
+  <w:abstractNum w:abstractNumId="35">
     <w:nsid w:val="633ADB44"/>
     <w:multiLevelType w:val="singleLevel"/>
     <w:tmpl w:val="633ADB44"/>
@@ -9009,7 +10442,29 @@
       </w:rPr>
     </w:lvl>
   </w:abstractNum>
-  <w:abstractNum w:abstractNumId="31">
+  <w:abstractNum w:abstractNumId="36">
+    <w:nsid w:val="63D126A1"/>
+    <w:multiLevelType w:val="singleLevel"/>
+    <w:tmpl w:val="63D126A1"/>
+    <w:lvl w:ilvl="0" w:tentative="0">
+      <w:start w:val="1"/>
+      <w:numFmt w:val="bullet"/>
+      <w:lvlText w:val=""/>
+      <w:lvlJc w:val="left"/>
+      <w:pPr>
+        <w:tabs>
+          <w:tab w:val="left" w:pos="420"/>
+        </w:tabs>
+        <w:ind w:left="940" w:leftChars="0" w:hanging="420" w:firstLineChars="0"/>
+      </w:pPr>
+      <w:rPr>
+        <w:rFonts w:hint="default" w:ascii="Wingdings" w:hAnsi="Wingdings"/>
+        <w:sz w:val="18"/>
+        <w:szCs w:val="18"/>
+      </w:rPr>
+    </w:lvl>
+  </w:abstractNum>
+  <w:abstractNum w:abstractNumId="37">
     <w:nsid w:val="6DDB618E"/>
     <w:multiLevelType w:val="singleLevel"/>
     <w:tmpl w:val="6DDB618E"/>
@@ -9021,7 +10476,7 @@
       <w:lvlJc w:val="left"/>
     </w:lvl>
   </w:abstractNum>
-  <w:abstractNum w:abstractNumId="32">
+  <w:abstractNum w:abstractNumId="38">
     <w:nsid w:val="72215AAC"/>
     <w:multiLevelType w:val="singleLevel"/>
     <w:tmpl w:val="72215AAC"/>
@@ -9043,7 +10498,29 @@
       </w:rPr>
     </w:lvl>
   </w:abstractNum>
-  <w:abstractNum w:abstractNumId="33">
+  <w:abstractNum w:abstractNumId="39">
+    <w:nsid w:val="77AD12F5"/>
+    <w:multiLevelType w:val="singleLevel"/>
+    <w:tmpl w:val="77AD12F5"/>
+    <w:lvl w:ilvl="0" w:tentative="0">
+      <w:start w:val="1"/>
+      <w:numFmt w:val="bullet"/>
+      <w:lvlText w:val=""/>
+      <w:lvlJc w:val="left"/>
+      <w:pPr>
+        <w:tabs>
+          <w:tab w:val="left" w:pos="420"/>
+        </w:tabs>
+        <w:ind w:left="940" w:leftChars="0" w:hanging="420" w:firstLineChars="0"/>
+      </w:pPr>
+      <w:rPr>
+        <w:rFonts w:hint="default" w:ascii="Wingdings" w:hAnsi="Wingdings"/>
+        <w:sz w:val="18"/>
+        <w:szCs w:val="18"/>
+      </w:rPr>
+    </w:lvl>
+  </w:abstractNum>
+  <w:abstractNum w:abstractNumId="40">
     <w:nsid w:val="7B7D0F70"/>
     <w:multiLevelType w:val="singleLevel"/>
     <w:tmpl w:val="7B7D0F70"/>
@@ -9065,7 +10542,7 @@
       </w:rPr>
     </w:lvl>
   </w:abstractNum>
-  <w:abstractNum w:abstractNumId="34">
+  <w:abstractNum w:abstractNumId="41">
     <w:nsid w:val="7FD987D1"/>
     <w:multiLevelType w:val="singleLevel"/>
     <w:tmpl w:val="7FD987D1"/>
@@ -9078,109 +10555,130 @@
     </w:lvl>
   </w:abstractNum>
   <w:num w:numId="1">
+    <w:abstractNumId w:val="21"/>
+  </w:num>
+  <w:num w:numId="2">
+    <w:abstractNumId w:val="19"/>
+  </w:num>
+  <w:num w:numId="3">
+    <w:abstractNumId w:val="18"/>
+  </w:num>
+  <w:num w:numId="4">
+    <w:abstractNumId w:val="17"/>
+  </w:num>
+  <w:num w:numId="5">
     <w:abstractNumId w:val="16"/>
   </w:num>
-  <w:num w:numId="2">
+  <w:num w:numId="6">
+    <w:abstractNumId w:val="20"/>
+  </w:num>
+  <w:num w:numId="7">
+    <w:abstractNumId w:val="15"/>
+  </w:num>
+  <w:num w:numId="8">
     <w:abstractNumId w:val="14"/>
   </w:num>
-  <w:num w:numId="3">
+  <w:num w:numId="9">
     <w:abstractNumId w:val="13"/>
   </w:num>
-  <w:num w:numId="4">
+  <w:num w:numId="10">
     <w:abstractNumId w:val="12"/>
   </w:num>
-  <w:num w:numId="5">
+  <w:num w:numId="11">
+    <w:abstractNumId w:val="33"/>
+  </w:num>
+  <w:num w:numId="12">
+    <w:abstractNumId w:val="10"/>
+  </w:num>
+  <w:num w:numId="13">
+    <w:abstractNumId w:val="6"/>
+  </w:num>
+  <w:num w:numId="14">
+    <w:abstractNumId w:val="27"/>
+  </w:num>
+  <w:num w:numId="15">
+    <w:abstractNumId w:val="7"/>
+  </w:num>
+  <w:num w:numId="16">
+    <w:abstractNumId w:val="32"/>
+  </w:num>
+  <w:num w:numId="17">
+    <w:abstractNumId w:val="31"/>
+  </w:num>
+  <w:num w:numId="18">
+    <w:abstractNumId w:val="35"/>
+  </w:num>
+  <w:num w:numId="19">
+    <w:abstractNumId w:val="40"/>
+  </w:num>
+  <w:num w:numId="20">
+    <w:abstractNumId w:val="30"/>
+  </w:num>
+  <w:num w:numId="21">
+    <w:abstractNumId w:val="25"/>
+  </w:num>
+  <w:num w:numId="22">
+    <w:abstractNumId w:val="8"/>
+  </w:num>
+  <w:num w:numId="23">
+    <w:abstractNumId w:val="23"/>
+  </w:num>
+  <w:num w:numId="24">
+    <w:abstractNumId w:val="1"/>
+  </w:num>
+  <w:num w:numId="25">
+    <w:abstractNumId w:val="37"/>
+  </w:num>
+  <w:num w:numId="26">
+    <w:abstractNumId w:val="3"/>
+  </w:num>
+  <w:num w:numId="27">
+    <w:abstractNumId w:val="41"/>
+  </w:num>
+  <w:num w:numId="28">
+    <w:abstractNumId w:val="22"/>
+  </w:num>
+  <w:num w:numId="29">
     <w:abstractNumId w:val="11"/>
   </w:num>
-  <w:num w:numId="6">
-    <w:abstractNumId w:val="15"/>
+  <w:num w:numId="30">
+    <w:abstractNumId w:val="28"/>
   </w:num>
-  <w:num w:numId="7">
-    <w:abstractNumId w:val="10"/>
+  <w:num w:numId="31">
+    <w:abstractNumId w:val="24"/>
   </w:num>
-  <w:num w:numId="8">
+  <w:num w:numId="32">
+    <w:abstractNumId w:val="26"/>
+  </w:num>
+  <w:num w:numId="33">
+    <w:abstractNumId w:val="36"/>
+  </w:num>
+  <w:num w:numId="34">
+    <w:abstractNumId w:val="0"/>
+  </w:num>
+  <w:num w:numId="35">
     <w:abstractNumId w:val="9"/>
   </w:num>
-  <w:num w:numId="9">
-    <w:abstractNumId w:val="8"/>
+  <w:num w:numId="36">
+    <w:abstractNumId w:val="39"/>
   </w:num>
-  <w:num w:numId="10">
-    <w:abstractNumId w:val="7"/>
-  </w:num>
-  <w:num w:numId="11">
-    <w:abstractNumId w:val="28"/>
-  </w:num>
-  <w:num w:numId="12">
+  <w:num w:numId="37">
     <w:abstractNumId w:val="5"/>
   </w:num>
-  <w:num w:numId="13">
+  <w:num w:numId="38">
+    <w:abstractNumId w:val="4"/>
+  </w:num>
+  <w:num w:numId="39">
     <w:abstractNumId w:val="2"/>
   </w:num>
-  <w:num w:numId="14">
-    <w:abstractNumId w:val="22"/>
-  </w:num>
-  <w:num w:numId="15">
-    <w:abstractNumId w:val="3"/>
-  </w:num>
-  <w:num w:numId="16">
-    <w:abstractNumId w:val="27"/>
-  </w:num>
-  <w:num w:numId="17">
-    <w:abstractNumId w:val="26"/>
-  </w:num>
-  <w:num w:numId="18">
-    <w:abstractNumId w:val="30"/>
-  </w:num>
-  <w:num w:numId="19">
-    <w:abstractNumId w:val="33"/>
-  </w:num>
-  <w:num w:numId="20">
-    <w:abstractNumId w:val="25"/>
-  </w:num>
-  <w:num w:numId="21">
-    <w:abstractNumId w:val="20"/>
-  </w:num>
-  <w:num w:numId="22">
-    <w:abstractNumId w:val="4"/>
-  </w:num>
-  <w:num w:numId="23">
-    <w:abstractNumId w:val="18"/>
-  </w:num>
-  <w:num w:numId="24">
-    <w:abstractNumId w:val="0"/>
-  </w:num>
-  <w:num w:numId="25">
-    <w:abstractNumId w:val="31"/>
-  </w:num>
-  <w:num w:numId="26">
-    <w:abstractNumId w:val="1"/>
-  </w:num>
-  <w:num w:numId="27">
+  <w:num w:numId="40">
     <w:abstractNumId w:val="34"/>
   </w:num>
-  <w:num w:numId="28">
-    <w:abstractNumId w:val="17"/>
-  </w:num>
-  <w:num w:numId="29">
-    <w:abstractNumId w:val="6"/>
-  </w:num>
-  <w:num w:numId="30">
-    <w:abstractNumId w:val="23"/>
-  </w:num>
-  <w:num w:numId="31">
-    <w:abstractNumId w:val="19"/>
-  </w:num>
-  <w:num w:numId="32">
-    <w:abstractNumId w:val="21"/>
-  </w:num>
-  <w:num w:numId="33">
+  <w:num w:numId="41">
     <w:abstractNumId w:val="29"/>
   </w:num>
-  <w:num w:numId="34">
-    <w:abstractNumId w:val="24"/>
-  </w:num>
-  <w:num w:numId="35">
-    <w:abstractNumId w:val="32"/>
+  <w:num w:numId="42">
+    <w:abstractNumId w:val="38"/>
   </w:num>
 </w:numbering>
 </file>

</xml_diff>